<commit_message>
implemented login and logout functionality
</commit_message>
<xml_diff>
--- a/notes.docx
+++ b/notes.docx
@@ -35,47 +35,14 @@
           <w:szCs w:val="20"/>
         </w:rPr>
       </w:pPr>
-      <w:proofErr w:type="spellStart"/>
-      <w:proofErr w:type="gramStart"/>
-      <w:r>
-        <w:rPr>
-          <w:rFonts w:ascii="Consolas" w:eastAsia="Times New Roman" w:hAnsi="Consolas" w:cs="Courier New"/>
-          <w:color w:val="24292F"/>
-          <w:sz w:val="20"/>
-          <w:szCs w:val="20"/>
-        </w:rPr>
-        <w:t>npx</w:t>
-      </w:r>
-      <w:proofErr w:type="spellEnd"/>
-      <w:proofErr w:type="gramEnd"/>
-      <w:r>
-        <w:rPr>
-          <w:rFonts w:ascii="Consolas" w:eastAsia="Times New Roman" w:hAnsi="Consolas" w:cs="Courier New"/>
-          <w:color w:val="24292F"/>
-          <w:sz w:val="20"/>
-          <w:szCs w:val="20"/>
-        </w:rPr>
-        <w:t xml:space="preserve"> create-next-app --example with-</w:t>
-      </w:r>
-      <w:proofErr w:type="spellStart"/>
-      <w:r>
-        <w:rPr>
-          <w:rFonts w:ascii="Consolas" w:eastAsia="Times New Roman" w:hAnsi="Consolas" w:cs="Courier New"/>
-          <w:color w:val="24292F"/>
-          <w:sz w:val="20"/>
-          <w:szCs w:val="20"/>
-        </w:rPr>
-        <w:t>tailwindcss</w:t>
-      </w:r>
-      <w:proofErr w:type="spellEnd"/>
-      <w:r>
-        <w:rPr>
-          <w:rFonts w:ascii="Consolas" w:eastAsia="Times New Roman" w:hAnsi="Consolas" w:cs="Courier New"/>
-          <w:color w:val="24292F"/>
-          <w:sz w:val="20"/>
-          <w:szCs w:val="20"/>
-        </w:rPr>
-        <w:t xml:space="preserve"> </w:t>
+      <w:r>
+        <w:rPr>
+          <w:rFonts w:ascii="Consolas" w:eastAsia="Times New Roman" w:hAnsi="Consolas" w:cs="Courier New"/>
+          <w:color w:val="24292F"/>
+          <w:sz w:val="20"/>
+          <w:szCs w:val="20"/>
+        </w:rPr>
+        <w:t xml:space="preserve">npx create-next-app --example with-tailwindcss </w:t>
       </w:r>
       <w:r>
         <w:rPr>
@@ -231,7 +198,6 @@
           <w:szCs w:val="32"/>
         </w:rPr>
       </w:pPr>
-      <w:proofErr w:type="spellStart"/>
       <w:r>
         <w:rPr>
           <w:rFonts w:ascii="Consolas" w:eastAsia="Times New Roman" w:hAnsi="Consolas" w:cs="Courier New"/>
@@ -239,176 +205,1423 @@
           <w:sz w:val="32"/>
           <w:szCs w:val="32"/>
         </w:rPr>
-        <w:t>Morallis</w:t>
-      </w:r>
-      <w:proofErr w:type="spellEnd"/>
-      <w:r>
-        <w:rPr>
-          <w:rFonts w:ascii="Consolas" w:eastAsia="Times New Roman" w:hAnsi="Consolas" w:cs="Courier New"/>
-          <w:color w:val="24292F"/>
-          <w:sz w:val="32"/>
-          <w:szCs w:val="32"/>
-        </w:rPr>
-        <w:t>:</w:t>
-      </w:r>
-    </w:p>
-    <w:p>
-      <w:pPr>
-        <w:tabs>
-          <w:tab w:val="left" w:pos="916"/>
-          <w:tab w:val="left" w:pos="1832"/>
-          <w:tab w:val="left" w:pos="2748"/>
-          <w:tab w:val="left" w:pos="3664"/>
-          <w:tab w:val="left" w:pos="4580"/>
-          <w:tab w:val="left" w:pos="5496"/>
-          <w:tab w:val="left" w:pos="6412"/>
-          <w:tab w:val="left" w:pos="7328"/>
-          <w:tab w:val="left" w:pos="8244"/>
-          <w:tab w:val="left" w:pos="9160"/>
-          <w:tab w:val="left" w:pos="10076"/>
-          <w:tab w:val="left" w:pos="10992"/>
-          <w:tab w:val="left" w:pos="11908"/>
-          <w:tab w:val="left" w:pos="12824"/>
-          <w:tab w:val="left" w:pos="13740"/>
-          <w:tab w:val="left" w:pos="14656"/>
-        </w:tabs>
-        <w:spacing w:after="0" w:line="240" w:lineRule="auto"/>
-        <w:rPr>
-          <w:rFonts w:ascii="Consolas" w:eastAsia="Times New Roman" w:hAnsi="Consolas" w:cs="Courier New"/>
-          <w:color w:val="24292F"/>
-          <w:sz w:val="20"/>
-          <w:szCs w:val="20"/>
-        </w:rPr>
-      </w:pPr>
-    </w:p>
-    <w:p>
-      <w:pPr>
-        <w:tabs>
-          <w:tab w:val="left" w:pos="916"/>
-          <w:tab w:val="left" w:pos="1832"/>
-          <w:tab w:val="left" w:pos="2748"/>
-          <w:tab w:val="left" w:pos="3664"/>
-          <w:tab w:val="left" w:pos="4580"/>
-          <w:tab w:val="left" w:pos="5496"/>
-          <w:tab w:val="left" w:pos="6412"/>
-          <w:tab w:val="left" w:pos="7328"/>
-          <w:tab w:val="left" w:pos="8244"/>
-          <w:tab w:val="left" w:pos="9160"/>
-          <w:tab w:val="left" w:pos="10076"/>
-          <w:tab w:val="left" w:pos="10992"/>
-          <w:tab w:val="left" w:pos="11908"/>
-          <w:tab w:val="left" w:pos="12824"/>
-          <w:tab w:val="left" w:pos="13740"/>
-          <w:tab w:val="left" w:pos="14656"/>
-        </w:tabs>
-        <w:spacing w:after="0" w:line="240" w:lineRule="auto"/>
-        <w:rPr>
-          <w:rFonts w:ascii="Consolas" w:eastAsia="Times New Roman" w:hAnsi="Consolas" w:cs="Courier New"/>
-          <w:color w:val="24292F"/>
-          <w:sz w:val="20"/>
-          <w:szCs w:val="20"/>
-        </w:rPr>
-      </w:pPr>
-      <w:r>
-        <w:rPr>
-          <w:rFonts w:ascii="Consolas" w:eastAsia="Times New Roman" w:hAnsi="Consolas" w:cs="Courier New"/>
-          <w:color w:val="24292F"/>
-          <w:sz w:val="20"/>
-          <w:szCs w:val="20"/>
-        </w:rPr>
-        <w:t xml:space="preserve">Create Server, select region </w:t>
-      </w:r>
-      <w:proofErr w:type="spellStart"/>
-      <w:r>
-        <w:rPr>
-          <w:rFonts w:ascii="Consolas" w:eastAsia="Times New Roman" w:hAnsi="Consolas" w:cs="Courier New"/>
-          <w:color w:val="24292F"/>
-          <w:sz w:val="20"/>
-          <w:szCs w:val="20"/>
-        </w:rPr>
-        <w:t>etc</w:t>
-      </w:r>
-      <w:proofErr w:type="spellEnd"/>
-      <w:r>
-        <w:rPr>
-          <w:rFonts w:ascii="Consolas" w:eastAsia="Times New Roman" w:hAnsi="Consolas" w:cs="Courier New"/>
-          <w:color w:val="24292F"/>
-          <w:sz w:val="20"/>
-          <w:szCs w:val="20"/>
-        </w:rPr>
-        <w:t xml:space="preserve">, for test work, select eth </w:t>
-      </w:r>
-      <w:proofErr w:type="spellStart"/>
-      <w:r>
-        <w:rPr>
-          <w:rFonts w:ascii="Consolas" w:eastAsia="Times New Roman" w:hAnsi="Consolas" w:cs="Courier New"/>
-          <w:color w:val="24292F"/>
-          <w:sz w:val="20"/>
-          <w:szCs w:val="20"/>
-        </w:rPr>
-        <w:t>ropsten</w:t>
-      </w:r>
-      <w:proofErr w:type="spellEnd"/>
-    </w:p>
-    <w:p>
-      <w:pPr>
-        <w:tabs>
-          <w:tab w:val="left" w:pos="916"/>
-          <w:tab w:val="left" w:pos="1832"/>
-          <w:tab w:val="left" w:pos="2748"/>
-          <w:tab w:val="left" w:pos="3664"/>
-          <w:tab w:val="left" w:pos="4580"/>
-          <w:tab w:val="left" w:pos="5496"/>
-          <w:tab w:val="left" w:pos="6412"/>
-          <w:tab w:val="left" w:pos="7328"/>
-          <w:tab w:val="left" w:pos="8244"/>
-          <w:tab w:val="left" w:pos="9160"/>
-          <w:tab w:val="left" w:pos="10076"/>
-          <w:tab w:val="left" w:pos="10992"/>
-          <w:tab w:val="left" w:pos="11908"/>
-          <w:tab w:val="left" w:pos="12824"/>
-          <w:tab w:val="left" w:pos="13740"/>
-          <w:tab w:val="left" w:pos="14656"/>
-        </w:tabs>
-        <w:spacing w:after="0" w:line="240" w:lineRule="auto"/>
-        <w:rPr>
-          <w:rFonts w:ascii="Consolas" w:eastAsia="Times New Roman" w:hAnsi="Consolas" w:cs="Courier New"/>
-          <w:color w:val="24292F"/>
-          <w:sz w:val="20"/>
-          <w:szCs w:val="20"/>
-        </w:rPr>
-      </w:pPr>
-    </w:p>
-    <w:p>
-      <w:pPr>
-        <w:tabs>
-          <w:tab w:val="left" w:pos="916"/>
-          <w:tab w:val="left" w:pos="1832"/>
-          <w:tab w:val="left" w:pos="2748"/>
-          <w:tab w:val="left" w:pos="3664"/>
-          <w:tab w:val="left" w:pos="4580"/>
-          <w:tab w:val="left" w:pos="5496"/>
-          <w:tab w:val="left" w:pos="6412"/>
-          <w:tab w:val="left" w:pos="7328"/>
-          <w:tab w:val="left" w:pos="8244"/>
-          <w:tab w:val="left" w:pos="9160"/>
-          <w:tab w:val="left" w:pos="10076"/>
-          <w:tab w:val="left" w:pos="10992"/>
-          <w:tab w:val="left" w:pos="11908"/>
-          <w:tab w:val="left" w:pos="12824"/>
-          <w:tab w:val="left" w:pos="13740"/>
-          <w:tab w:val="left" w:pos="14656"/>
-        </w:tabs>
-        <w:spacing w:after="0" w:line="240" w:lineRule="auto"/>
-        <w:rPr>
-          <w:rFonts w:ascii="Consolas" w:eastAsia="Times New Roman" w:hAnsi="Consolas" w:cs="Courier New"/>
-          <w:color w:val="24292F"/>
-          <w:sz w:val="20"/>
-          <w:szCs w:val="20"/>
-        </w:rPr>
-      </w:pPr>
+        <w:t>Morallis:</w:t>
+      </w:r>
+    </w:p>
+    <w:p>
+      <w:pPr>
+        <w:tabs>
+          <w:tab w:val="left" w:pos="916"/>
+          <w:tab w:val="left" w:pos="1832"/>
+          <w:tab w:val="left" w:pos="2748"/>
+          <w:tab w:val="left" w:pos="3664"/>
+          <w:tab w:val="left" w:pos="4580"/>
+          <w:tab w:val="left" w:pos="5496"/>
+          <w:tab w:val="left" w:pos="6412"/>
+          <w:tab w:val="left" w:pos="7328"/>
+          <w:tab w:val="left" w:pos="8244"/>
+          <w:tab w:val="left" w:pos="9160"/>
+          <w:tab w:val="left" w:pos="10076"/>
+          <w:tab w:val="left" w:pos="10992"/>
+          <w:tab w:val="left" w:pos="11908"/>
+          <w:tab w:val="left" w:pos="12824"/>
+          <w:tab w:val="left" w:pos="13740"/>
+          <w:tab w:val="left" w:pos="14656"/>
+        </w:tabs>
+        <w:spacing w:after="0" w:line="240" w:lineRule="auto"/>
+        <w:rPr>
+          <w:rFonts w:ascii="Consolas" w:eastAsia="Times New Roman" w:hAnsi="Consolas" w:cs="Courier New"/>
+          <w:color w:val="24292F"/>
+          <w:sz w:val="20"/>
+          <w:szCs w:val="20"/>
+        </w:rPr>
+      </w:pPr>
+    </w:p>
+    <w:p>
+      <w:pPr>
+        <w:tabs>
+          <w:tab w:val="left" w:pos="916"/>
+          <w:tab w:val="left" w:pos="1832"/>
+          <w:tab w:val="left" w:pos="2748"/>
+          <w:tab w:val="left" w:pos="3664"/>
+          <w:tab w:val="left" w:pos="4580"/>
+          <w:tab w:val="left" w:pos="5496"/>
+          <w:tab w:val="left" w:pos="6412"/>
+          <w:tab w:val="left" w:pos="7328"/>
+          <w:tab w:val="left" w:pos="8244"/>
+          <w:tab w:val="left" w:pos="9160"/>
+          <w:tab w:val="left" w:pos="10076"/>
+          <w:tab w:val="left" w:pos="10992"/>
+          <w:tab w:val="left" w:pos="11908"/>
+          <w:tab w:val="left" w:pos="12824"/>
+          <w:tab w:val="left" w:pos="13740"/>
+          <w:tab w:val="left" w:pos="14656"/>
+        </w:tabs>
+        <w:spacing w:after="0" w:line="240" w:lineRule="auto"/>
+        <w:rPr>
+          <w:rFonts w:ascii="Consolas" w:eastAsia="Times New Roman" w:hAnsi="Consolas" w:cs="Courier New"/>
+          <w:color w:val="24292F"/>
+          <w:sz w:val="20"/>
+          <w:szCs w:val="20"/>
+        </w:rPr>
+      </w:pPr>
+      <w:r>
+        <w:rPr>
+          <w:rFonts w:ascii="Consolas" w:eastAsia="Times New Roman" w:hAnsi="Consolas" w:cs="Courier New"/>
+          <w:color w:val="24292F"/>
+          <w:sz w:val="20"/>
+          <w:szCs w:val="20"/>
+        </w:rPr>
+        <w:t>Create Server, select region etc, for test work, select eth ropsten</w:t>
+      </w:r>
+    </w:p>
+    <w:p>
+      <w:pPr>
+        <w:tabs>
+          <w:tab w:val="left" w:pos="916"/>
+          <w:tab w:val="left" w:pos="1832"/>
+          <w:tab w:val="left" w:pos="2748"/>
+          <w:tab w:val="left" w:pos="3664"/>
+          <w:tab w:val="left" w:pos="4580"/>
+          <w:tab w:val="left" w:pos="5496"/>
+          <w:tab w:val="left" w:pos="6412"/>
+          <w:tab w:val="left" w:pos="7328"/>
+          <w:tab w:val="left" w:pos="8244"/>
+          <w:tab w:val="left" w:pos="9160"/>
+          <w:tab w:val="left" w:pos="10076"/>
+          <w:tab w:val="left" w:pos="10992"/>
+          <w:tab w:val="left" w:pos="11908"/>
+          <w:tab w:val="left" w:pos="12824"/>
+          <w:tab w:val="left" w:pos="13740"/>
+          <w:tab w:val="left" w:pos="14656"/>
+        </w:tabs>
+        <w:spacing w:after="0" w:line="240" w:lineRule="auto"/>
+        <w:rPr>
+          <w:rFonts w:ascii="Consolas" w:eastAsia="Times New Roman" w:hAnsi="Consolas" w:cs="Courier New"/>
+          <w:color w:val="24292F"/>
+          <w:sz w:val="20"/>
+          <w:szCs w:val="20"/>
+        </w:rPr>
+      </w:pPr>
+    </w:p>
+    <w:p>
+      <w:pPr>
+        <w:tabs>
+          <w:tab w:val="left" w:pos="916"/>
+          <w:tab w:val="left" w:pos="1832"/>
+          <w:tab w:val="left" w:pos="2748"/>
+          <w:tab w:val="left" w:pos="3664"/>
+          <w:tab w:val="left" w:pos="4580"/>
+          <w:tab w:val="left" w:pos="5496"/>
+          <w:tab w:val="left" w:pos="6412"/>
+          <w:tab w:val="left" w:pos="7328"/>
+          <w:tab w:val="left" w:pos="8244"/>
+          <w:tab w:val="left" w:pos="9160"/>
+          <w:tab w:val="left" w:pos="10076"/>
+          <w:tab w:val="left" w:pos="10992"/>
+          <w:tab w:val="left" w:pos="11908"/>
+          <w:tab w:val="left" w:pos="12824"/>
+          <w:tab w:val="left" w:pos="13740"/>
+          <w:tab w:val="left" w:pos="14656"/>
+        </w:tabs>
+        <w:spacing w:after="0" w:line="240" w:lineRule="auto"/>
+        <w:rPr>
+          <w:rFonts w:ascii="Consolas" w:eastAsia="Times New Roman" w:hAnsi="Consolas" w:cs="Courier New"/>
+          <w:color w:val="24292F"/>
+          <w:sz w:val="20"/>
+          <w:szCs w:val="20"/>
+        </w:rPr>
+      </w:pPr>
+      <w:r>
+        <w:rPr>
+          <w:rFonts w:ascii="Consolas" w:eastAsia="Times New Roman" w:hAnsi="Consolas" w:cs="Courier New"/>
+          <w:color w:val="24292F"/>
+          <w:sz w:val="20"/>
+          <w:szCs w:val="20"/>
+        </w:rPr>
+        <w:t>Yarn add moralis</w:t>
+      </w:r>
       <w:bookmarkStart w:id="0" w:name="_GoBack"/>
       <w:bookmarkEnd w:id="0"/>
+    </w:p>
+    <w:p>
+      <w:pPr>
+        <w:tabs>
+          <w:tab w:val="left" w:pos="916"/>
+          <w:tab w:val="left" w:pos="1832"/>
+          <w:tab w:val="left" w:pos="2748"/>
+          <w:tab w:val="left" w:pos="3664"/>
+          <w:tab w:val="left" w:pos="4580"/>
+          <w:tab w:val="left" w:pos="5496"/>
+          <w:tab w:val="left" w:pos="6412"/>
+          <w:tab w:val="left" w:pos="7328"/>
+          <w:tab w:val="left" w:pos="8244"/>
+          <w:tab w:val="left" w:pos="9160"/>
+          <w:tab w:val="left" w:pos="10076"/>
+          <w:tab w:val="left" w:pos="10992"/>
+          <w:tab w:val="left" w:pos="11908"/>
+          <w:tab w:val="left" w:pos="12824"/>
+          <w:tab w:val="left" w:pos="13740"/>
+          <w:tab w:val="left" w:pos="14656"/>
+        </w:tabs>
+        <w:spacing w:after="0" w:line="240" w:lineRule="auto"/>
+        <w:rPr>
+          <w:rFonts w:ascii="Consolas" w:eastAsia="Times New Roman" w:hAnsi="Consolas" w:cs="Courier New"/>
+          <w:color w:val="24292F"/>
+          <w:sz w:val="20"/>
+          <w:szCs w:val="20"/>
+        </w:rPr>
+      </w:pPr>
+    </w:p>
+    <w:p>
+      <w:pPr>
+        <w:tabs>
+          <w:tab w:val="left" w:pos="916"/>
+          <w:tab w:val="left" w:pos="1832"/>
+          <w:tab w:val="left" w:pos="2748"/>
+          <w:tab w:val="left" w:pos="3664"/>
+          <w:tab w:val="left" w:pos="4580"/>
+          <w:tab w:val="left" w:pos="5496"/>
+          <w:tab w:val="left" w:pos="6412"/>
+          <w:tab w:val="left" w:pos="7328"/>
+          <w:tab w:val="left" w:pos="8244"/>
+          <w:tab w:val="left" w:pos="9160"/>
+          <w:tab w:val="left" w:pos="10076"/>
+          <w:tab w:val="left" w:pos="10992"/>
+          <w:tab w:val="left" w:pos="11908"/>
+          <w:tab w:val="left" w:pos="12824"/>
+          <w:tab w:val="left" w:pos="13740"/>
+          <w:tab w:val="left" w:pos="14656"/>
+        </w:tabs>
+        <w:spacing w:after="0" w:line="240" w:lineRule="auto"/>
+        <w:rPr>
+          <w:rFonts w:ascii="Consolas" w:eastAsia="Times New Roman" w:hAnsi="Consolas" w:cs="Courier New"/>
+          <w:color w:val="24292F"/>
+          <w:sz w:val="20"/>
+          <w:szCs w:val="20"/>
+        </w:rPr>
+      </w:pPr>
+      <w:r>
+        <w:rPr>
+          <w:rFonts w:ascii="Consolas" w:eastAsia="Times New Roman" w:hAnsi="Consolas" w:cs="Courier New"/>
+          <w:color w:val="24292F"/>
+          <w:sz w:val="20"/>
+          <w:szCs w:val="20"/>
+        </w:rPr>
+        <w:t>Yarn add react-moralis</w:t>
+      </w:r>
+    </w:p>
+    <w:p>
+      <w:pPr>
+        <w:tabs>
+          <w:tab w:val="left" w:pos="916"/>
+          <w:tab w:val="left" w:pos="1832"/>
+          <w:tab w:val="left" w:pos="2748"/>
+          <w:tab w:val="left" w:pos="3664"/>
+          <w:tab w:val="left" w:pos="4580"/>
+          <w:tab w:val="left" w:pos="5496"/>
+          <w:tab w:val="left" w:pos="6412"/>
+          <w:tab w:val="left" w:pos="7328"/>
+          <w:tab w:val="left" w:pos="8244"/>
+          <w:tab w:val="left" w:pos="9160"/>
+          <w:tab w:val="left" w:pos="10076"/>
+          <w:tab w:val="left" w:pos="10992"/>
+          <w:tab w:val="left" w:pos="11908"/>
+          <w:tab w:val="left" w:pos="12824"/>
+          <w:tab w:val="left" w:pos="13740"/>
+          <w:tab w:val="left" w:pos="14656"/>
+        </w:tabs>
+        <w:spacing w:after="0" w:line="240" w:lineRule="auto"/>
+        <w:rPr>
+          <w:rFonts w:ascii="Consolas" w:eastAsia="Times New Roman" w:hAnsi="Consolas" w:cs="Courier New"/>
+          <w:color w:val="24292F"/>
+          <w:sz w:val="20"/>
+          <w:szCs w:val="20"/>
+        </w:rPr>
+      </w:pPr>
+    </w:p>
+    <w:p>
+      <w:pPr>
+        <w:tabs>
+          <w:tab w:val="left" w:pos="916"/>
+          <w:tab w:val="left" w:pos="1832"/>
+          <w:tab w:val="left" w:pos="2748"/>
+          <w:tab w:val="left" w:pos="3664"/>
+          <w:tab w:val="left" w:pos="4580"/>
+          <w:tab w:val="left" w:pos="5496"/>
+          <w:tab w:val="left" w:pos="6412"/>
+          <w:tab w:val="left" w:pos="7328"/>
+          <w:tab w:val="left" w:pos="8244"/>
+          <w:tab w:val="left" w:pos="9160"/>
+          <w:tab w:val="left" w:pos="10076"/>
+          <w:tab w:val="left" w:pos="10992"/>
+          <w:tab w:val="left" w:pos="11908"/>
+          <w:tab w:val="left" w:pos="12824"/>
+          <w:tab w:val="left" w:pos="13740"/>
+          <w:tab w:val="left" w:pos="14656"/>
+        </w:tabs>
+        <w:spacing w:after="0" w:line="240" w:lineRule="auto"/>
+        <w:rPr>
+          <w:rFonts w:ascii="Consolas" w:eastAsia="Times New Roman" w:hAnsi="Consolas" w:cs="Courier New"/>
+          <w:color w:val="24292F"/>
+          <w:sz w:val="20"/>
+          <w:szCs w:val="20"/>
+        </w:rPr>
+      </w:pPr>
+    </w:p>
+    <w:p>
+      <w:pPr>
+        <w:tabs>
+          <w:tab w:val="left" w:pos="916"/>
+          <w:tab w:val="left" w:pos="1832"/>
+          <w:tab w:val="left" w:pos="2748"/>
+          <w:tab w:val="left" w:pos="3664"/>
+          <w:tab w:val="left" w:pos="4580"/>
+          <w:tab w:val="left" w:pos="5496"/>
+          <w:tab w:val="left" w:pos="6412"/>
+          <w:tab w:val="left" w:pos="7328"/>
+          <w:tab w:val="left" w:pos="8244"/>
+          <w:tab w:val="left" w:pos="9160"/>
+          <w:tab w:val="left" w:pos="10076"/>
+          <w:tab w:val="left" w:pos="10992"/>
+          <w:tab w:val="left" w:pos="11908"/>
+          <w:tab w:val="left" w:pos="12824"/>
+          <w:tab w:val="left" w:pos="13740"/>
+          <w:tab w:val="left" w:pos="14656"/>
+        </w:tabs>
+        <w:spacing w:after="0" w:line="240" w:lineRule="auto"/>
+        <w:rPr>
+          <w:rFonts w:ascii="Consolas" w:eastAsia="Times New Roman" w:hAnsi="Consolas" w:cs="Courier New"/>
+          <w:color w:val="24292F"/>
+          <w:sz w:val="20"/>
+          <w:szCs w:val="20"/>
+        </w:rPr>
+      </w:pPr>
+      <w:r>
+        <w:rPr>
+          <w:rFonts w:ascii="Consolas" w:eastAsia="Times New Roman" w:hAnsi="Consolas" w:cs="Courier New"/>
+          <w:color w:val="24292F"/>
+          <w:sz w:val="20"/>
+          <w:szCs w:val="20"/>
+        </w:rPr>
+        <w:t>Wrap index.js in react or _app.js in next with moralis provider</w:t>
+      </w:r>
+    </w:p>
+    <w:p>
+      <w:pPr>
+        <w:tabs>
+          <w:tab w:val="left" w:pos="916"/>
+          <w:tab w:val="left" w:pos="1832"/>
+          <w:tab w:val="left" w:pos="2748"/>
+          <w:tab w:val="left" w:pos="3664"/>
+          <w:tab w:val="left" w:pos="4580"/>
+          <w:tab w:val="left" w:pos="5496"/>
+          <w:tab w:val="left" w:pos="6412"/>
+          <w:tab w:val="left" w:pos="7328"/>
+          <w:tab w:val="left" w:pos="8244"/>
+          <w:tab w:val="left" w:pos="9160"/>
+          <w:tab w:val="left" w:pos="10076"/>
+          <w:tab w:val="left" w:pos="10992"/>
+          <w:tab w:val="left" w:pos="11908"/>
+          <w:tab w:val="left" w:pos="12824"/>
+          <w:tab w:val="left" w:pos="13740"/>
+          <w:tab w:val="left" w:pos="14656"/>
+        </w:tabs>
+        <w:spacing w:after="0" w:line="240" w:lineRule="auto"/>
+        <w:rPr>
+          <w:rFonts w:ascii="Consolas" w:eastAsia="Times New Roman" w:hAnsi="Consolas" w:cs="Courier New"/>
+          <w:color w:val="24292F"/>
+          <w:sz w:val="20"/>
+          <w:szCs w:val="20"/>
+        </w:rPr>
+      </w:pPr>
+    </w:p>
+    <w:p>
+      <w:pPr>
+        <w:shd w:val="clear" w:color="auto" w:fill="1E1E1E"/>
+        <w:spacing w:after="0" w:line="285" w:lineRule="atLeast"/>
+        <w:rPr>
+          <w:rFonts w:ascii="Consolas" w:eastAsia="Times New Roman" w:hAnsi="Consolas" w:cs="Times New Roman"/>
+          <w:color w:val="D4D4D4"/>
+          <w:sz w:val="21"/>
+          <w:szCs w:val="21"/>
+        </w:rPr>
+      </w:pPr>
+      <w:r>
+        <w:rPr>
+          <w:rFonts w:ascii="Consolas" w:eastAsia="Times New Roman" w:hAnsi="Consolas" w:cs="Times New Roman"/>
+          <w:color w:val="C586C0"/>
+          <w:sz w:val="21"/>
+          <w:szCs w:val="21"/>
+        </w:rPr>
+        <w:t>import</w:t>
+      </w:r>
+      <w:r>
+        <w:rPr>
+          <w:rFonts w:ascii="Consolas" w:eastAsia="Times New Roman" w:hAnsi="Consolas" w:cs="Times New Roman"/>
+          <w:color w:val="D4D4D4"/>
+          <w:sz w:val="21"/>
+          <w:szCs w:val="21"/>
+        </w:rPr>
+        <w:t xml:space="preserve"> { </w:t>
+      </w:r>
+      <w:r>
+        <w:rPr>
+          <w:rFonts w:ascii="Consolas" w:eastAsia="Times New Roman" w:hAnsi="Consolas" w:cs="Times New Roman"/>
+          <w:color w:val="9CDCFE"/>
+          <w:sz w:val="21"/>
+          <w:szCs w:val="21"/>
+        </w:rPr>
+        <w:t>MoralisProvider</w:t>
+      </w:r>
+      <w:r>
+        <w:rPr>
+          <w:rFonts w:ascii="Consolas" w:eastAsia="Times New Roman" w:hAnsi="Consolas" w:cs="Times New Roman"/>
+          <w:color w:val="D4D4D4"/>
+          <w:sz w:val="21"/>
+          <w:szCs w:val="21"/>
+        </w:rPr>
+        <w:t xml:space="preserve"> } </w:t>
+      </w:r>
+      <w:r>
+        <w:rPr>
+          <w:rFonts w:ascii="Consolas" w:eastAsia="Times New Roman" w:hAnsi="Consolas" w:cs="Times New Roman"/>
+          <w:color w:val="C586C0"/>
+          <w:sz w:val="21"/>
+          <w:szCs w:val="21"/>
+        </w:rPr>
+        <w:t>from</w:t>
+      </w:r>
+      <w:r>
+        <w:rPr>
+          <w:rFonts w:ascii="Consolas" w:eastAsia="Times New Roman" w:hAnsi="Consolas" w:cs="Times New Roman"/>
+          <w:color w:val="D4D4D4"/>
+          <w:sz w:val="21"/>
+          <w:szCs w:val="21"/>
+        </w:rPr>
+        <w:t xml:space="preserve"> </w:t>
+      </w:r>
+      <w:r>
+        <w:rPr>
+          <w:rFonts w:ascii="Consolas" w:eastAsia="Times New Roman" w:hAnsi="Consolas" w:cs="Times New Roman"/>
+          <w:color w:val="CE9178"/>
+          <w:sz w:val="21"/>
+          <w:szCs w:val="21"/>
+        </w:rPr>
+        <w:t>'react-moralis'</w:t>
+      </w:r>
+    </w:p>
+    <w:p>
+      <w:pPr>
+        <w:shd w:val="clear" w:color="auto" w:fill="1E1E1E"/>
+        <w:spacing w:after="0" w:line="285" w:lineRule="atLeast"/>
+        <w:rPr>
+          <w:rFonts w:ascii="Consolas" w:eastAsia="Times New Roman" w:hAnsi="Consolas" w:cs="Times New Roman"/>
+          <w:color w:val="D4D4D4"/>
+          <w:sz w:val="21"/>
+          <w:szCs w:val="21"/>
+        </w:rPr>
+      </w:pPr>
+      <w:r>
+        <w:rPr>
+          <w:rFonts w:ascii="Consolas" w:eastAsia="Times New Roman" w:hAnsi="Consolas" w:cs="Times New Roman"/>
+          <w:color w:val="C586C0"/>
+          <w:sz w:val="21"/>
+          <w:szCs w:val="21"/>
+        </w:rPr>
+        <w:t>import</w:t>
+      </w:r>
+      <w:r>
+        <w:rPr>
+          <w:rFonts w:ascii="Consolas" w:eastAsia="Times New Roman" w:hAnsi="Consolas" w:cs="Times New Roman"/>
+          <w:color w:val="D4D4D4"/>
+          <w:sz w:val="21"/>
+          <w:szCs w:val="21"/>
+        </w:rPr>
+        <w:t xml:space="preserve"> </w:t>
+      </w:r>
+      <w:r>
+        <w:rPr>
+          <w:rFonts w:ascii="Consolas" w:eastAsia="Times New Roman" w:hAnsi="Consolas" w:cs="Times New Roman"/>
+          <w:color w:val="CE9178"/>
+          <w:sz w:val="21"/>
+          <w:szCs w:val="21"/>
+        </w:rPr>
+        <w:t>'../styles/globals.css'</w:t>
+      </w:r>
+    </w:p>
+    <w:p>
+      <w:pPr>
+        <w:shd w:val="clear" w:color="auto" w:fill="1E1E1E"/>
+        <w:spacing w:after="0" w:line="285" w:lineRule="atLeast"/>
+        <w:rPr>
+          <w:rFonts w:ascii="Consolas" w:eastAsia="Times New Roman" w:hAnsi="Consolas" w:cs="Times New Roman"/>
+          <w:color w:val="D4D4D4"/>
+          <w:sz w:val="21"/>
+          <w:szCs w:val="21"/>
+        </w:rPr>
+      </w:pPr>
+    </w:p>
+    <w:p>
+      <w:pPr>
+        <w:shd w:val="clear" w:color="auto" w:fill="1E1E1E"/>
+        <w:spacing w:after="0" w:line="285" w:lineRule="atLeast"/>
+        <w:rPr>
+          <w:rFonts w:ascii="Consolas" w:eastAsia="Times New Roman" w:hAnsi="Consolas" w:cs="Times New Roman"/>
+          <w:color w:val="D4D4D4"/>
+          <w:sz w:val="21"/>
+          <w:szCs w:val="21"/>
+        </w:rPr>
+      </w:pPr>
+      <w:r>
+        <w:rPr>
+          <w:rFonts w:ascii="Consolas" w:eastAsia="Times New Roman" w:hAnsi="Consolas" w:cs="Times New Roman"/>
+          <w:color w:val="569CD6"/>
+          <w:sz w:val="21"/>
+          <w:szCs w:val="21"/>
+        </w:rPr>
+        <w:t>function</w:t>
+      </w:r>
+      <w:r>
+        <w:rPr>
+          <w:rFonts w:ascii="Consolas" w:eastAsia="Times New Roman" w:hAnsi="Consolas" w:cs="Times New Roman"/>
+          <w:color w:val="D4D4D4"/>
+          <w:sz w:val="21"/>
+          <w:szCs w:val="21"/>
+        </w:rPr>
+        <w:t xml:space="preserve"> </w:t>
+      </w:r>
+      <w:r>
+        <w:rPr>
+          <w:rFonts w:ascii="Consolas" w:eastAsia="Times New Roman" w:hAnsi="Consolas" w:cs="Times New Roman"/>
+          <w:color w:val="DCDCAA"/>
+          <w:sz w:val="21"/>
+          <w:szCs w:val="21"/>
+        </w:rPr>
+        <w:t>MyApp</w:t>
+      </w:r>
+      <w:r>
+        <w:rPr>
+          <w:rFonts w:ascii="Consolas" w:eastAsia="Times New Roman" w:hAnsi="Consolas" w:cs="Times New Roman"/>
+          <w:color w:val="D4D4D4"/>
+          <w:sz w:val="21"/>
+          <w:szCs w:val="21"/>
+        </w:rPr>
+        <w:t xml:space="preserve">({ </w:t>
+      </w:r>
+      <w:r>
+        <w:rPr>
+          <w:rFonts w:ascii="Consolas" w:eastAsia="Times New Roman" w:hAnsi="Consolas" w:cs="Times New Roman"/>
+          <w:color w:val="9CDCFE"/>
+          <w:sz w:val="21"/>
+          <w:szCs w:val="21"/>
+        </w:rPr>
+        <w:t>Component</w:t>
+      </w:r>
+      <w:r>
+        <w:rPr>
+          <w:rFonts w:ascii="Consolas" w:eastAsia="Times New Roman" w:hAnsi="Consolas" w:cs="Times New Roman"/>
+          <w:color w:val="D4D4D4"/>
+          <w:sz w:val="21"/>
+          <w:szCs w:val="21"/>
+        </w:rPr>
+        <w:t xml:space="preserve">, </w:t>
+      </w:r>
+      <w:r>
+        <w:rPr>
+          <w:rFonts w:ascii="Consolas" w:eastAsia="Times New Roman" w:hAnsi="Consolas" w:cs="Times New Roman"/>
+          <w:color w:val="9CDCFE"/>
+          <w:sz w:val="21"/>
+          <w:szCs w:val="21"/>
+        </w:rPr>
+        <w:t>pageProps</w:t>
+      </w:r>
+      <w:r>
+        <w:rPr>
+          <w:rFonts w:ascii="Consolas" w:eastAsia="Times New Roman" w:hAnsi="Consolas" w:cs="Times New Roman"/>
+          <w:color w:val="D4D4D4"/>
+          <w:sz w:val="21"/>
+          <w:szCs w:val="21"/>
+        </w:rPr>
+        <w:t xml:space="preserve"> }) {</w:t>
+      </w:r>
+    </w:p>
+    <w:p>
+      <w:pPr>
+        <w:shd w:val="clear" w:color="auto" w:fill="1E1E1E"/>
+        <w:spacing w:after="0" w:line="285" w:lineRule="atLeast"/>
+        <w:rPr>
+          <w:rFonts w:ascii="Consolas" w:eastAsia="Times New Roman" w:hAnsi="Consolas" w:cs="Times New Roman"/>
+          <w:color w:val="D4D4D4"/>
+          <w:sz w:val="21"/>
+          <w:szCs w:val="21"/>
+        </w:rPr>
+      </w:pPr>
+      <w:r>
+        <w:rPr>
+          <w:rFonts w:ascii="Consolas" w:eastAsia="Times New Roman" w:hAnsi="Consolas" w:cs="Times New Roman"/>
+          <w:color w:val="D4D4D4"/>
+          <w:sz w:val="21"/>
+          <w:szCs w:val="21"/>
+        </w:rPr>
+        <w:t xml:space="preserve">  </w:t>
+      </w:r>
+      <w:r>
+        <w:rPr>
+          <w:rFonts w:ascii="Consolas" w:eastAsia="Times New Roman" w:hAnsi="Consolas" w:cs="Times New Roman"/>
+          <w:color w:val="C586C0"/>
+          <w:sz w:val="21"/>
+          <w:szCs w:val="21"/>
+        </w:rPr>
+        <w:t>return</w:t>
+      </w:r>
+      <w:r>
+        <w:rPr>
+          <w:rFonts w:ascii="Consolas" w:eastAsia="Times New Roman" w:hAnsi="Consolas" w:cs="Times New Roman"/>
+          <w:color w:val="D4D4D4"/>
+          <w:sz w:val="21"/>
+          <w:szCs w:val="21"/>
+        </w:rPr>
+        <w:t xml:space="preserve"> (</w:t>
+      </w:r>
+    </w:p>
+    <w:p>
+      <w:pPr>
+        <w:shd w:val="clear" w:color="auto" w:fill="1E1E1E"/>
+        <w:spacing w:after="0" w:line="285" w:lineRule="atLeast"/>
+        <w:rPr>
+          <w:rFonts w:ascii="Consolas" w:eastAsia="Times New Roman" w:hAnsi="Consolas" w:cs="Times New Roman"/>
+          <w:color w:val="D4D4D4"/>
+          <w:sz w:val="21"/>
+          <w:szCs w:val="21"/>
+        </w:rPr>
+      </w:pPr>
+      <w:r>
+        <w:rPr>
+          <w:rFonts w:ascii="Consolas" w:eastAsia="Times New Roman" w:hAnsi="Consolas" w:cs="Times New Roman"/>
+          <w:color w:val="D4D4D4"/>
+          <w:sz w:val="21"/>
+          <w:szCs w:val="21"/>
+        </w:rPr>
+        <w:t xml:space="preserve">    </w:t>
+      </w:r>
+      <w:r>
+        <w:rPr>
+          <w:rFonts w:ascii="Consolas" w:eastAsia="Times New Roman" w:hAnsi="Consolas" w:cs="Times New Roman"/>
+          <w:color w:val="808080"/>
+          <w:sz w:val="21"/>
+          <w:szCs w:val="21"/>
+        </w:rPr>
+        <w:t>&lt;</w:t>
+      </w:r>
+      <w:r>
+        <w:rPr>
+          <w:rFonts w:ascii="Consolas" w:eastAsia="Times New Roman" w:hAnsi="Consolas" w:cs="Times New Roman"/>
+          <w:color w:val="4EC9B0"/>
+          <w:sz w:val="21"/>
+          <w:szCs w:val="21"/>
+        </w:rPr>
+        <w:t>MoralisProvider</w:t>
+      </w:r>
+      <w:r>
+        <w:rPr>
+          <w:rFonts w:ascii="Consolas" w:eastAsia="Times New Roman" w:hAnsi="Consolas" w:cs="Times New Roman"/>
+          <w:color w:val="D4D4D4"/>
+          <w:sz w:val="21"/>
+          <w:szCs w:val="21"/>
+        </w:rPr>
+        <w:t xml:space="preserve"> </w:t>
+      </w:r>
+      <w:r>
+        <w:rPr>
+          <w:rFonts w:ascii="Consolas" w:eastAsia="Times New Roman" w:hAnsi="Consolas" w:cs="Times New Roman"/>
+          <w:color w:val="9CDCFE"/>
+          <w:sz w:val="21"/>
+          <w:szCs w:val="21"/>
+        </w:rPr>
+        <w:t>appId</w:t>
+      </w:r>
+      <w:r>
+        <w:rPr>
+          <w:rFonts w:ascii="Consolas" w:eastAsia="Times New Roman" w:hAnsi="Consolas" w:cs="Times New Roman"/>
+          <w:color w:val="D4D4D4"/>
+          <w:sz w:val="21"/>
+          <w:szCs w:val="21"/>
+        </w:rPr>
+        <w:t>=</w:t>
+      </w:r>
+      <w:r>
+        <w:rPr>
+          <w:rFonts w:ascii="Consolas" w:eastAsia="Times New Roman" w:hAnsi="Consolas" w:cs="Times New Roman"/>
+          <w:color w:val="569CD6"/>
+          <w:sz w:val="21"/>
+          <w:szCs w:val="21"/>
+        </w:rPr>
+        <w:t>{</w:t>
+      </w:r>
+      <w:r>
+        <w:rPr>
+          <w:rFonts w:ascii="Consolas" w:eastAsia="Times New Roman" w:hAnsi="Consolas" w:cs="Times New Roman"/>
+          <w:color w:val="9CDCFE"/>
+          <w:sz w:val="21"/>
+          <w:szCs w:val="21"/>
+        </w:rPr>
+        <w:t>process</w:t>
+      </w:r>
+      <w:r>
+        <w:rPr>
+          <w:rFonts w:ascii="Consolas" w:eastAsia="Times New Roman" w:hAnsi="Consolas" w:cs="Times New Roman"/>
+          <w:color w:val="D4D4D4"/>
+          <w:sz w:val="21"/>
+          <w:szCs w:val="21"/>
+        </w:rPr>
+        <w:t>.</w:t>
+      </w:r>
+      <w:r>
+        <w:rPr>
+          <w:rFonts w:ascii="Consolas" w:eastAsia="Times New Roman" w:hAnsi="Consolas" w:cs="Times New Roman"/>
+          <w:color w:val="9CDCFE"/>
+          <w:sz w:val="21"/>
+          <w:szCs w:val="21"/>
+        </w:rPr>
+        <w:t>env</w:t>
+      </w:r>
+      <w:r>
+        <w:rPr>
+          <w:rFonts w:ascii="Consolas" w:eastAsia="Times New Roman" w:hAnsi="Consolas" w:cs="Times New Roman"/>
+          <w:color w:val="D4D4D4"/>
+          <w:sz w:val="21"/>
+          <w:szCs w:val="21"/>
+        </w:rPr>
+        <w:t>.</w:t>
+      </w:r>
+      <w:r>
+        <w:rPr>
+          <w:rFonts w:ascii="Consolas" w:eastAsia="Times New Roman" w:hAnsi="Consolas" w:cs="Times New Roman"/>
+          <w:color w:val="4FC1FF"/>
+          <w:sz w:val="21"/>
+          <w:szCs w:val="21"/>
+        </w:rPr>
+        <w:t>NEXT_PUBLIC_APP_ID</w:t>
+      </w:r>
+      <w:r>
+        <w:rPr>
+          <w:rFonts w:ascii="Consolas" w:eastAsia="Times New Roman" w:hAnsi="Consolas" w:cs="Times New Roman"/>
+          <w:color w:val="569CD6"/>
+          <w:sz w:val="21"/>
+          <w:szCs w:val="21"/>
+        </w:rPr>
+        <w:t>}</w:t>
+      </w:r>
+      <w:r>
+        <w:rPr>
+          <w:rFonts w:ascii="Consolas" w:eastAsia="Times New Roman" w:hAnsi="Consolas" w:cs="Times New Roman"/>
+          <w:color w:val="D4D4D4"/>
+          <w:sz w:val="21"/>
+          <w:szCs w:val="21"/>
+        </w:rPr>
+        <w:t xml:space="preserve"> </w:t>
+      </w:r>
+      <w:r>
+        <w:rPr>
+          <w:rFonts w:ascii="Consolas" w:eastAsia="Times New Roman" w:hAnsi="Consolas" w:cs="Times New Roman"/>
+          <w:color w:val="9CDCFE"/>
+          <w:sz w:val="21"/>
+          <w:szCs w:val="21"/>
+        </w:rPr>
+        <w:t>serverUrl</w:t>
+      </w:r>
+      <w:r>
+        <w:rPr>
+          <w:rFonts w:ascii="Consolas" w:eastAsia="Times New Roman" w:hAnsi="Consolas" w:cs="Times New Roman"/>
+          <w:color w:val="D4D4D4"/>
+          <w:sz w:val="21"/>
+          <w:szCs w:val="21"/>
+        </w:rPr>
+        <w:t>=</w:t>
+      </w:r>
+      <w:r>
+        <w:rPr>
+          <w:rFonts w:ascii="Consolas" w:eastAsia="Times New Roman" w:hAnsi="Consolas" w:cs="Times New Roman"/>
+          <w:color w:val="569CD6"/>
+          <w:sz w:val="21"/>
+          <w:szCs w:val="21"/>
+        </w:rPr>
+        <w:t>{</w:t>
+      </w:r>
+      <w:r>
+        <w:rPr>
+          <w:rFonts w:ascii="Consolas" w:eastAsia="Times New Roman" w:hAnsi="Consolas" w:cs="Times New Roman"/>
+          <w:color w:val="9CDCFE"/>
+          <w:sz w:val="21"/>
+          <w:szCs w:val="21"/>
+        </w:rPr>
+        <w:t>process</w:t>
+      </w:r>
+      <w:r>
+        <w:rPr>
+          <w:rFonts w:ascii="Consolas" w:eastAsia="Times New Roman" w:hAnsi="Consolas" w:cs="Times New Roman"/>
+          <w:color w:val="D4D4D4"/>
+          <w:sz w:val="21"/>
+          <w:szCs w:val="21"/>
+        </w:rPr>
+        <w:t>.</w:t>
+      </w:r>
+      <w:r>
+        <w:rPr>
+          <w:rFonts w:ascii="Consolas" w:eastAsia="Times New Roman" w:hAnsi="Consolas" w:cs="Times New Roman"/>
+          <w:color w:val="9CDCFE"/>
+          <w:sz w:val="21"/>
+          <w:szCs w:val="21"/>
+        </w:rPr>
+        <w:t>env</w:t>
+      </w:r>
+      <w:r>
+        <w:rPr>
+          <w:rFonts w:ascii="Consolas" w:eastAsia="Times New Roman" w:hAnsi="Consolas" w:cs="Times New Roman"/>
+          <w:color w:val="D4D4D4"/>
+          <w:sz w:val="21"/>
+          <w:szCs w:val="21"/>
+        </w:rPr>
+        <w:t>.</w:t>
+      </w:r>
+      <w:r>
+        <w:rPr>
+          <w:rFonts w:ascii="Consolas" w:eastAsia="Times New Roman" w:hAnsi="Consolas" w:cs="Times New Roman"/>
+          <w:color w:val="4FC1FF"/>
+          <w:sz w:val="21"/>
+          <w:szCs w:val="21"/>
+        </w:rPr>
+        <w:t>NEXT_PUBLIC_SERVER_URL</w:t>
+      </w:r>
+      <w:r>
+        <w:rPr>
+          <w:rFonts w:ascii="Consolas" w:eastAsia="Times New Roman" w:hAnsi="Consolas" w:cs="Times New Roman"/>
+          <w:color w:val="569CD6"/>
+          <w:sz w:val="21"/>
+          <w:szCs w:val="21"/>
+        </w:rPr>
+        <w:t>}</w:t>
+      </w:r>
+      <w:r>
+        <w:rPr>
+          <w:rFonts w:ascii="Consolas" w:eastAsia="Times New Roman" w:hAnsi="Consolas" w:cs="Times New Roman"/>
+          <w:color w:val="808080"/>
+          <w:sz w:val="21"/>
+          <w:szCs w:val="21"/>
+        </w:rPr>
+        <w:t>&gt;</w:t>
+      </w:r>
+    </w:p>
+    <w:p>
+      <w:pPr>
+        <w:shd w:val="clear" w:color="auto" w:fill="1E1E1E"/>
+        <w:spacing w:after="0" w:line="285" w:lineRule="atLeast"/>
+        <w:rPr>
+          <w:rFonts w:ascii="Consolas" w:eastAsia="Times New Roman" w:hAnsi="Consolas" w:cs="Times New Roman"/>
+          <w:color w:val="D4D4D4"/>
+          <w:sz w:val="21"/>
+          <w:szCs w:val="21"/>
+        </w:rPr>
+      </w:pPr>
+      <w:r>
+        <w:rPr>
+          <w:rFonts w:ascii="Consolas" w:eastAsia="Times New Roman" w:hAnsi="Consolas" w:cs="Times New Roman"/>
+          <w:color w:val="D4D4D4"/>
+          <w:sz w:val="21"/>
+          <w:szCs w:val="21"/>
+        </w:rPr>
+        <w:t xml:space="preserve">      </w:t>
+      </w:r>
+      <w:r>
+        <w:rPr>
+          <w:rFonts w:ascii="Consolas" w:eastAsia="Times New Roman" w:hAnsi="Consolas" w:cs="Times New Roman"/>
+          <w:color w:val="808080"/>
+          <w:sz w:val="21"/>
+          <w:szCs w:val="21"/>
+        </w:rPr>
+        <w:t>&lt;</w:t>
+      </w:r>
+      <w:r>
+        <w:rPr>
+          <w:rFonts w:ascii="Consolas" w:eastAsia="Times New Roman" w:hAnsi="Consolas" w:cs="Times New Roman"/>
+          <w:color w:val="4EC9B0"/>
+          <w:sz w:val="21"/>
+          <w:szCs w:val="21"/>
+        </w:rPr>
+        <w:t>Component</w:t>
+      </w:r>
+      <w:r>
+        <w:rPr>
+          <w:rFonts w:ascii="Consolas" w:eastAsia="Times New Roman" w:hAnsi="Consolas" w:cs="Times New Roman"/>
+          <w:color w:val="D4D4D4"/>
+          <w:sz w:val="21"/>
+          <w:szCs w:val="21"/>
+        </w:rPr>
+        <w:t xml:space="preserve"> </w:t>
+      </w:r>
+      <w:r>
+        <w:rPr>
+          <w:rFonts w:ascii="Consolas" w:eastAsia="Times New Roman" w:hAnsi="Consolas" w:cs="Times New Roman"/>
+          <w:color w:val="569CD6"/>
+          <w:sz w:val="21"/>
+          <w:szCs w:val="21"/>
+        </w:rPr>
+        <w:t>{</w:t>
+      </w:r>
+      <w:r>
+        <w:rPr>
+          <w:rFonts w:ascii="Consolas" w:eastAsia="Times New Roman" w:hAnsi="Consolas" w:cs="Times New Roman"/>
+          <w:color w:val="D4D4D4"/>
+          <w:sz w:val="21"/>
+          <w:szCs w:val="21"/>
+        </w:rPr>
+        <w:t>...</w:t>
+      </w:r>
+      <w:r>
+        <w:rPr>
+          <w:rFonts w:ascii="Consolas" w:eastAsia="Times New Roman" w:hAnsi="Consolas" w:cs="Times New Roman"/>
+          <w:color w:val="9CDCFE"/>
+          <w:sz w:val="21"/>
+          <w:szCs w:val="21"/>
+        </w:rPr>
+        <w:t>pageProps</w:t>
+      </w:r>
+      <w:r>
+        <w:rPr>
+          <w:rFonts w:ascii="Consolas" w:eastAsia="Times New Roman" w:hAnsi="Consolas" w:cs="Times New Roman"/>
+          <w:color w:val="569CD6"/>
+          <w:sz w:val="21"/>
+          <w:szCs w:val="21"/>
+        </w:rPr>
+        <w:t>}</w:t>
+      </w:r>
+      <w:r>
+        <w:rPr>
+          <w:rFonts w:ascii="Consolas" w:eastAsia="Times New Roman" w:hAnsi="Consolas" w:cs="Times New Roman"/>
+          <w:color w:val="D4D4D4"/>
+          <w:sz w:val="21"/>
+          <w:szCs w:val="21"/>
+        </w:rPr>
+        <w:t xml:space="preserve"> </w:t>
+      </w:r>
+      <w:r>
+        <w:rPr>
+          <w:rFonts w:ascii="Consolas" w:eastAsia="Times New Roman" w:hAnsi="Consolas" w:cs="Times New Roman"/>
+          <w:color w:val="808080"/>
+          <w:sz w:val="21"/>
+          <w:szCs w:val="21"/>
+        </w:rPr>
+        <w:t>/&gt;</w:t>
+      </w:r>
+    </w:p>
+    <w:p>
+      <w:pPr>
+        <w:shd w:val="clear" w:color="auto" w:fill="1E1E1E"/>
+        <w:spacing w:after="0" w:line="285" w:lineRule="atLeast"/>
+        <w:rPr>
+          <w:rFonts w:ascii="Consolas" w:eastAsia="Times New Roman" w:hAnsi="Consolas" w:cs="Times New Roman"/>
+          <w:color w:val="D4D4D4"/>
+          <w:sz w:val="21"/>
+          <w:szCs w:val="21"/>
+        </w:rPr>
+      </w:pPr>
+      <w:r>
+        <w:rPr>
+          <w:rFonts w:ascii="Consolas" w:eastAsia="Times New Roman" w:hAnsi="Consolas" w:cs="Times New Roman"/>
+          <w:color w:val="D4D4D4"/>
+          <w:sz w:val="21"/>
+          <w:szCs w:val="21"/>
+        </w:rPr>
+        <w:t xml:space="preserve">    </w:t>
+      </w:r>
+      <w:r>
+        <w:rPr>
+          <w:rFonts w:ascii="Consolas" w:eastAsia="Times New Roman" w:hAnsi="Consolas" w:cs="Times New Roman"/>
+          <w:color w:val="808080"/>
+          <w:sz w:val="21"/>
+          <w:szCs w:val="21"/>
+        </w:rPr>
+        <w:t>&lt;/</w:t>
+      </w:r>
+      <w:r>
+        <w:rPr>
+          <w:rFonts w:ascii="Consolas" w:eastAsia="Times New Roman" w:hAnsi="Consolas" w:cs="Times New Roman"/>
+          <w:color w:val="4EC9B0"/>
+          <w:sz w:val="21"/>
+          <w:szCs w:val="21"/>
+        </w:rPr>
+        <w:t>MoralisProvider</w:t>
+      </w:r>
+      <w:r>
+        <w:rPr>
+          <w:rFonts w:ascii="Consolas" w:eastAsia="Times New Roman" w:hAnsi="Consolas" w:cs="Times New Roman"/>
+          <w:color w:val="808080"/>
+          <w:sz w:val="21"/>
+          <w:szCs w:val="21"/>
+        </w:rPr>
+        <w:t>&gt;</w:t>
+      </w:r>
+    </w:p>
+    <w:p>
+      <w:pPr>
+        <w:shd w:val="clear" w:color="auto" w:fill="1E1E1E"/>
+        <w:spacing w:after="0" w:line="285" w:lineRule="atLeast"/>
+        <w:rPr>
+          <w:rFonts w:ascii="Consolas" w:eastAsia="Times New Roman" w:hAnsi="Consolas" w:cs="Times New Roman"/>
+          <w:color w:val="D4D4D4"/>
+          <w:sz w:val="21"/>
+          <w:szCs w:val="21"/>
+        </w:rPr>
+      </w:pPr>
+      <w:r>
+        <w:rPr>
+          <w:rFonts w:ascii="Consolas" w:eastAsia="Times New Roman" w:hAnsi="Consolas" w:cs="Times New Roman"/>
+          <w:color w:val="D4D4D4"/>
+          <w:sz w:val="21"/>
+          <w:szCs w:val="21"/>
+        </w:rPr>
+        <w:t>  )</w:t>
+      </w:r>
+    </w:p>
+    <w:p>
+      <w:pPr>
+        <w:shd w:val="clear" w:color="auto" w:fill="1E1E1E"/>
+        <w:spacing w:after="0" w:line="285" w:lineRule="atLeast"/>
+        <w:rPr>
+          <w:rFonts w:ascii="Consolas" w:eastAsia="Times New Roman" w:hAnsi="Consolas" w:cs="Times New Roman"/>
+          <w:color w:val="D4D4D4"/>
+          <w:sz w:val="21"/>
+          <w:szCs w:val="21"/>
+        </w:rPr>
+      </w:pPr>
+      <w:r>
+        <w:rPr>
+          <w:rFonts w:ascii="Consolas" w:eastAsia="Times New Roman" w:hAnsi="Consolas" w:cs="Times New Roman"/>
+          <w:color w:val="D4D4D4"/>
+          <w:sz w:val="21"/>
+          <w:szCs w:val="21"/>
+        </w:rPr>
+        <w:t>}</w:t>
+      </w:r>
+    </w:p>
+    <w:p>
+      <w:pPr>
+        <w:shd w:val="clear" w:color="auto" w:fill="1E1E1E"/>
+        <w:spacing w:after="0" w:line="285" w:lineRule="atLeast"/>
+        <w:rPr>
+          <w:rFonts w:ascii="Consolas" w:eastAsia="Times New Roman" w:hAnsi="Consolas" w:cs="Times New Roman"/>
+          <w:color w:val="D4D4D4"/>
+          <w:sz w:val="21"/>
+          <w:szCs w:val="21"/>
+        </w:rPr>
+      </w:pPr>
+    </w:p>
+    <w:p>
+      <w:pPr>
+        <w:shd w:val="clear" w:color="auto" w:fill="1E1E1E"/>
+        <w:spacing w:after="0" w:line="285" w:lineRule="atLeast"/>
+        <w:rPr>
+          <w:rFonts w:ascii="Consolas" w:eastAsia="Times New Roman" w:hAnsi="Consolas" w:cs="Times New Roman"/>
+          <w:color w:val="D4D4D4"/>
+          <w:sz w:val="21"/>
+          <w:szCs w:val="21"/>
+        </w:rPr>
+      </w:pPr>
+      <w:r>
+        <w:rPr>
+          <w:rFonts w:ascii="Consolas" w:eastAsia="Times New Roman" w:hAnsi="Consolas" w:cs="Times New Roman"/>
+          <w:color w:val="C586C0"/>
+          <w:sz w:val="21"/>
+          <w:szCs w:val="21"/>
+        </w:rPr>
+        <w:t>export</w:t>
+      </w:r>
+      <w:r>
+        <w:rPr>
+          <w:rFonts w:ascii="Consolas" w:eastAsia="Times New Roman" w:hAnsi="Consolas" w:cs="Times New Roman"/>
+          <w:color w:val="D4D4D4"/>
+          <w:sz w:val="21"/>
+          <w:szCs w:val="21"/>
+        </w:rPr>
+        <w:t xml:space="preserve"> </w:t>
+      </w:r>
+      <w:r>
+        <w:rPr>
+          <w:rFonts w:ascii="Consolas" w:eastAsia="Times New Roman" w:hAnsi="Consolas" w:cs="Times New Roman"/>
+          <w:color w:val="C586C0"/>
+          <w:sz w:val="21"/>
+          <w:szCs w:val="21"/>
+        </w:rPr>
+        <w:t>default</w:t>
+      </w:r>
+      <w:r>
+        <w:rPr>
+          <w:rFonts w:ascii="Consolas" w:eastAsia="Times New Roman" w:hAnsi="Consolas" w:cs="Times New Roman"/>
+          <w:color w:val="D4D4D4"/>
+          <w:sz w:val="21"/>
+          <w:szCs w:val="21"/>
+        </w:rPr>
+        <w:t xml:space="preserve"> </w:t>
+      </w:r>
+      <w:r>
+        <w:rPr>
+          <w:rFonts w:ascii="Consolas" w:eastAsia="Times New Roman" w:hAnsi="Consolas" w:cs="Times New Roman"/>
+          <w:color w:val="DCDCAA"/>
+          <w:sz w:val="21"/>
+          <w:szCs w:val="21"/>
+        </w:rPr>
+        <w:t>MyApp</w:t>
+      </w:r>
+    </w:p>
+    <w:p>
+      <w:pPr>
+        <w:shd w:val="clear" w:color="auto" w:fill="1E1E1E"/>
+        <w:spacing w:after="0" w:line="285" w:lineRule="atLeast"/>
+        <w:rPr>
+          <w:rFonts w:ascii="Consolas" w:eastAsia="Times New Roman" w:hAnsi="Consolas" w:cs="Times New Roman"/>
+          <w:color w:val="D4D4D4"/>
+          <w:sz w:val="21"/>
+          <w:szCs w:val="21"/>
+        </w:rPr>
+      </w:pPr>
+    </w:p>
+    <w:p>
+      <w:pPr>
+        <w:tabs>
+          <w:tab w:val="left" w:pos="916"/>
+          <w:tab w:val="left" w:pos="1832"/>
+          <w:tab w:val="left" w:pos="2748"/>
+          <w:tab w:val="left" w:pos="3664"/>
+          <w:tab w:val="left" w:pos="4580"/>
+          <w:tab w:val="left" w:pos="5496"/>
+          <w:tab w:val="left" w:pos="6412"/>
+          <w:tab w:val="left" w:pos="7328"/>
+          <w:tab w:val="left" w:pos="8244"/>
+          <w:tab w:val="left" w:pos="9160"/>
+          <w:tab w:val="left" w:pos="10076"/>
+          <w:tab w:val="left" w:pos="10992"/>
+          <w:tab w:val="left" w:pos="11908"/>
+          <w:tab w:val="left" w:pos="12824"/>
+          <w:tab w:val="left" w:pos="13740"/>
+          <w:tab w:val="left" w:pos="14656"/>
+        </w:tabs>
+        <w:spacing w:after="0" w:line="240" w:lineRule="auto"/>
+        <w:rPr>
+          <w:rFonts w:ascii="Consolas" w:eastAsia="Times New Roman" w:hAnsi="Consolas" w:cs="Courier New"/>
+          <w:color w:val="24292F"/>
+          <w:sz w:val="20"/>
+          <w:szCs w:val="20"/>
+        </w:rPr>
+      </w:pPr>
+    </w:p>
+    <w:p>
+      <w:pPr>
+        <w:tabs>
+          <w:tab w:val="left" w:pos="916"/>
+          <w:tab w:val="left" w:pos="1832"/>
+          <w:tab w:val="left" w:pos="2748"/>
+          <w:tab w:val="left" w:pos="3664"/>
+          <w:tab w:val="left" w:pos="4580"/>
+          <w:tab w:val="left" w:pos="5496"/>
+          <w:tab w:val="left" w:pos="6412"/>
+          <w:tab w:val="left" w:pos="7328"/>
+          <w:tab w:val="left" w:pos="8244"/>
+          <w:tab w:val="left" w:pos="9160"/>
+          <w:tab w:val="left" w:pos="10076"/>
+          <w:tab w:val="left" w:pos="10992"/>
+          <w:tab w:val="left" w:pos="11908"/>
+          <w:tab w:val="left" w:pos="12824"/>
+          <w:tab w:val="left" w:pos="13740"/>
+          <w:tab w:val="left" w:pos="14656"/>
+        </w:tabs>
+        <w:spacing w:after="0" w:line="240" w:lineRule="auto"/>
+        <w:rPr>
+          <w:rFonts w:ascii="Consolas" w:eastAsia="Times New Roman" w:hAnsi="Consolas" w:cs="Courier New"/>
+          <w:color w:val="24292F"/>
+          <w:sz w:val="20"/>
+          <w:szCs w:val="20"/>
+        </w:rPr>
+      </w:pPr>
+      <w:r>
+        <w:rPr>
+          <w:rFonts w:ascii="Consolas" w:eastAsia="Times New Roman" w:hAnsi="Consolas" w:cs="Courier New"/>
+          <w:color w:val="24292F"/>
+          <w:sz w:val="20"/>
+          <w:szCs w:val="20"/>
+        </w:rPr>
+        <w:t>and create .env.local file for environment variable</w:t>
+      </w:r>
+    </w:p>
+    <w:p>
+      <w:pPr>
+        <w:tabs>
+          <w:tab w:val="left" w:pos="916"/>
+          <w:tab w:val="left" w:pos="1832"/>
+          <w:tab w:val="left" w:pos="2748"/>
+          <w:tab w:val="left" w:pos="3664"/>
+          <w:tab w:val="left" w:pos="4580"/>
+          <w:tab w:val="left" w:pos="5496"/>
+          <w:tab w:val="left" w:pos="6412"/>
+          <w:tab w:val="left" w:pos="7328"/>
+          <w:tab w:val="left" w:pos="8244"/>
+          <w:tab w:val="left" w:pos="9160"/>
+          <w:tab w:val="left" w:pos="10076"/>
+          <w:tab w:val="left" w:pos="10992"/>
+          <w:tab w:val="left" w:pos="11908"/>
+          <w:tab w:val="left" w:pos="12824"/>
+          <w:tab w:val="left" w:pos="13740"/>
+          <w:tab w:val="left" w:pos="14656"/>
+        </w:tabs>
+        <w:spacing w:after="0" w:line="240" w:lineRule="auto"/>
+        <w:rPr>
+          <w:rFonts w:ascii="Consolas" w:eastAsia="Times New Roman" w:hAnsi="Consolas" w:cs="Courier New"/>
+          <w:color w:val="24292F"/>
+          <w:sz w:val="20"/>
+          <w:szCs w:val="20"/>
+        </w:rPr>
+      </w:pPr>
+    </w:p>
+    <w:p>
+      <w:pPr>
+        <w:tabs>
+          <w:tab w:val="left" w:pos="916"/>
+          <w:tab w:val="left" w:pos="1832"/>
+          <w:tab w:val="left" w:pos="2748"/>
+          <w:tab w:val="left" w:pos="3664"/>
+          <w:tab w:val="left" w:pos="4580"/>
+          <w:tab w:val="left" w:pos="5496"/>
+          <w:tab w:val="left" w:pos="6412"/>
+          <w:tab w:val="left" w:pos="7328"/>
+          <w:tab w:val="left" w:pos="8244"/>
+          <w:tab w:val="left" w:pos="9160"/>
+          <w:tab w:val="left" w:pos="10076"/>
+          <w:tab w:val="left" w:pos="10992"/>
+          <w:tab w:val="left" w:pos="11908"/>
+          <w:tab w:val="left" w:pos="12824"/>
+          <w:tab w:val="left" w:pos="13740"/>
+          <w:tab w:val="left" w:pos="14656"/>
+        </w:tabs>
+        <w:spacing w:after="0" w:line="240" w:lineRule="auto"/>
+        <w:rPr>
+          <w:rFonts w:ascii="Consolas" w:eastAsia="Times New Roman" w:hAnsi="Consolas" w:cs="Courier New"/>
+          <w:color w:val="24292F"/>
+          <w:sz w:val="20"/>
+          <w:szCs w:val="20"/>
+        </w:rPr>
+      </w:pPr>
+      <w:r>
+        <w:rPr>
+          <w:rFonts w:ascii="Consolas" w:eastAsia="Times New Roman" w:hAnsi="Consolas" w:cs="Courier New"/>
+          <w:color w:val="24292F"/>
+          <w:sz w:val="20"/>
+          <w:szCs w:val="20"/>
+        </w:rPr>
+        <w:t>NEXT_PUBLIC_APP_ID = feW5z63R8aVx4d72Kq5eUqrbmk14mXZ5WngRCxap</w:t>
+      </w:r>
+    </w:p>
+    <w:p>
+      <w:pPr>
+        <w:tabs>
+          <w:tab w:val="left" w:pos="916"/>
+          <w:tab w:val="left" w:pos="1832"/>
+          <w:tab w:val="left" w:pos="2748"/>
+          <w:tab w:val="left" w:pos="3664"/>
+          <w:tab w:val="left" w:pos="4580"/>
+          <w:tab w:val="left" w:pos="5496"/>
+          <w:tab w:val="left" w:pos="6412"/>
+          <w:tab w:val="left" w:pos="7328"/>
+          <w:tab w:val="left" w:pos="8244"/>
+          <w:tab w:val="left" w:pos="9160"/>
+          <w:tab w:val="left" w:pos="10076"/>
+          <w:tab w:val="left" w:pos="10992"/>
+          <w:tab w:val="left" w:pos="11908"/>
+          <w:tab w:val="left" w:pos="12824"/>
+          <w:tab w:val="left" w:pos="13740"/>
+          <w:tab w:val="left" w:pos="14656"/>
+        </w:tabs>
+        <w:spacing w:after="0" w:line="240" w:lineRule="auto"/>
+        <w:rPr>
+          <w:rFonts w:ascii="Consolas" w:eastAsia="Times New Roman" w:hAnsi="Consolas" w:cs="Courier New"/>
+          <w:color w:val="24292F"/>
+          <w:sz w:val="20"/>
+          <w:szCs w:val="20"/>
+        </w:rPr>
+      </w:pPr>
+      <w:r>
+        <w:rPr>
+          <w:rFonts w:ascii="Consolas" w:eastAsia="Times New Roman" w:hAnsi="Consolas" w:cs="Courier New"/>
+          <w:color w:val="24292F"/>
+          <w:sz w:val="20"/>
+          <w:szCs w:val="20"/>
+        </w:rPr>
+        <w:t xml:space="preserve">NEXT_PUBLIC_SERVER_URL = </w:t>
+      </w:r>
+      <w:hyperlink r:id="rId4" w:history="1">
+        <w:r>
+          <w:rPr>
+            <w:rStyle w:val="Hyperlink"/>
+            <w:rFonts w:ascii="Consolas" w:eastAsia="Times New Roman" w:hAnsi="Consolas" w:cs="Courier New"/>
+            <w:sz w:val="20"/>
+            <w:szCs w:val="20"/>
+          </w:rPr>
+          <w:t>https://ddp7feviqhrd.usemoralis.com:2053/server</w:t>
+        </w:r>
+      </w:hyperlink>
+    </w:p>
+    <w:p>
+      <w:pPr>
+        <w:tabs>
+          <w:tab w:val="left" w:pos="916"/>
+          <w:tab w:val="left" w:pos="1832"/>
+          <w:tab w:val="left" w:pos="2748"/>
+          <w:tab w:val="left" w:pos="3664"/>
+          <w:tab w:val="left" w:pos="4580"/>
+          <w:tab w:val="left" w:pos="5496"/>
+          <w:tab w:val="left" w:pos="6412"/>
+          <w:tab w:val="left" w:pos="7328"/>
+          <w:tab w:val="left" w:pos="8244"/>
+          <w:tab w:val="left" w:pos="9160"/>
+          <w:tab w:val="left" w:pos="10076"/>
+          <w:tab w:val="left" w:pos="10992"/>
+          <w:tab w:val="left" w:pos="11908"/>
+          <w:tab w:val="left" w:pos="12824"/>
+          <w:tab w:val="left" w:pos="13740"/>
+          <w:tab w:val="left" w:pos="14656"/>
+        </w:tabs>
+        <w:spacing w:after="0" w:line="240" w:lineRule="auto"/>
+        <w:rPr>
+          <w:rFonts w:ascii="Consolas" w:eastAsia="Times New Roman" w:hAnsi="Consolas" w:cs="Courier New"/>
+          <w:color w:val="24292F"/>
+          <w:sz w:val="20"/>
+          <w:szCs w:val="20"/>
+        </w:rPr>
+      </w:pPr>
+    </w:p>
+    <w:p>
+      <w:pPr>
+        <w:tabs>
+          <w:tab w:val="left" w:pos="916"/>
+          <w:tab w:val="left" w:pos="1832"/>
+          <w:tab w:val="left" w:pos="2748"/>
+          <w:tab w:val="left" w:pos="3664"/>
+          <w:tab w:val="left" w:pos="4580"/>
+          <w:tab w:val="left" w:pos="5496"/>
+          <w:tab w:val="left" w:pos="6412"/>
+          <w:tab w:val="left" w:pos="7328"/>
+          <w:tab w:val="left" w:pos="8244"/>
+          <w:tab w:val="left" w:pos="9160"/>
+          <w:tab w:val="left" w:pos="10076"/>
+          <w:tab w:val="left" w:pos="10992"/>
+          <w:tab w:val="left" w:pos="11908"/>
+          <w:tab w:val="left" w:pos="12824"/>
+          <w:tab w:val="left" w:pos="13740"/>
+          <w:tab w:val="left" w:pos="14656"/>
+        </w:tabs>
+        <w:spacing w:after="0" w:line="240" w:lineRule="auto"/>
+        <w:rPr>
+          <w:rFonts w:ascii="Consolas" w:eastAsia="Times New Roman" w:hAnsi="Consolas" w:cs="Courier New"/>
+          <w:color w:val="24292F"/>
+          <w:sz w:val="20"/>
+          <w:szCs w:val="20"/>
+        </w:rPr>
+      </w:pPr>
+      <w:r>
+        <w:rPr>
+          <w:rFonts w:ascii="Consolas" w:eastAsia="Times New Roman" w:hAnsi="Consolas" w:cs="Courier New"/>
+          <w:color w:val="24292F"/>
+          <w:sz w:val="20"/>
+          <w:szCs w:val="20"/>
+        </w:rPr>
+        <w:t>Again restart app to activate keys</w:t>
+      </w:r>
+    </w:p>
+    <w:p>
+      <w:pPr>
+        <w:tabs>
+          <w:tab w:val="left" w:pos="916"/>
+          <w:tab w:val="left" w:pos="1832"/>
+          <w:tab w:val="left" w:pos="2748"/>
+          <w:tab w:val="left" w:pos="3664"/>
+          <w:tab w:val="left" w:pos="4580"/>
+          <w:tab w:val="left" w:pos="5496"/>
+          <w:tab w:val="left" w:pos="6412"/>
+          <w:tab w:val="left" w:pos="7328"/>
+          <w:tab w:val="left" w:pos="8244"/>
+          <w:tab w:val="left" w:pos="9160"/>
+          <w:tab w:val="left" w:pos="10076"/>
+          <w:tab w:val="left" w:pos="10992"/>
+          <w:tab w:val="left" w:pos="11908"/>
+          <w:tab w:val="left" w:pos="12824"/>
+          <w:tab w:val="left" w:pos="13740"/>
+          <w:tab w:val="left" w:pos="14656"/>
+        </w:tabs>
+        <w:spacing w:after="0" w:line="240" w:lineRule="auto"/>
+        <w:rPr>
+          <w:rFonts w:ascii="Consolas" w:eastAsia="Times New Roman" w:hAnsi="Consolas" w:cs="Courier New"/>
+          <w:color w:val="24292F"/>
+          <w:sz w:val="20"/>
+          <w:szCs w:val="20"/>
+        </w:rPr>
+      </w:pPr>
+    </w:p>
+    <w:p>
+      <w:pPr>
+        <w:tabs>
+          <w:tab w:val="left" w:pos="916"/>
+          <w:tab w:val="left" w:pos="1832"/>
+          <w:tab w:val="left" w:pos="2748"/>
+          <w:tab w:val="left" w:pos="3664"/>
+          <w:tab w:val="left" w:pos="4580"/>
+          <w:tab w:val="left" w:pos="5496"/>
+          <w:tab w:val="left" w:pos="6412"/>
+          <w:tab w:val="left" w:pos="7328"/>
+          <w:tab w:val="left" w:pos="8244"/>
+          <w:tab w:val="left" w:pos="9160"/>
+          <w:tab w:val="left" w:pos="10076"/>
+          <w:tab w:val="left" w:pos="10992"/>
+          <w:tab w:val="left" w:pos="11908"/>
+          <w:tab w:val="left" w:pos="12824"/>
+          <w:tab w:val="left" w:pos="13740"/>
+          <w:tab w:val="left" w:pos="14656"/>
+        </w:tabs>
+        <w:spacing w:after="0" w:line="240" w:lineRule="auto"/>
+        <w:rPr>
+          <w:rFonts w:ascii="Consolas" w:eastAsia="Times New Roman" w:hAnsi="Consolas" w:cs="Courier New"/>
+          <w:color w:val="24292F"/>
+          <w:sz w:val="20"/>
+          <w:szCs w:val="20"/>
+        </w:rPr>
+      </w:pPr>
+    </w:p>
+    <w:p>
+      <w:pPr>
+        <w:tabs>
+          <w:tab w:val="left" w:pos="916"/>
+          <w:tab w:val="left" w:pos="1832"/>
+          <w:tab w:val="left" w:pos="2748"/>
+          <w:tab w:val="left" w:pos="3664"/>
+          <w:tab w:val="left" w:pos="4580"/>
+          <w:tab w:val="left" w:pos="5496"/>
+          <w:tab w:val="left" w:pos="6412"/>
+          <w:tab w:val="left" w:pos="7328"/>
+          <w:tab w:val="left" w:pos="8244"/>
+          <w:tab w:val="left" w:pos="9160"/>
+          <w:tab w:val="left" w:pos="10076"/>
+          <w:tab w:val="left" w:pos="10992"/>
+          <w:tab w:val="left" w:pos="11908"/>
+          <w:tab w:val="left" w:pos="12824"/>
+          <w:tab w:val="left" w:pos="13740"/>
+          <w:tab w:val="left" w:pos="14656"/>
+        </w:tabs>
+        <w:spacing w:after="0" w:line="240" w:lineRule="auto"/>
+        <w:rPr>
+          <w:rFonts w:ascii="Consolas" w:eastAsia="Times New Roman" w:hAnsi="Consolas" w:cs="Courier New"/>
+          <w:color w:val="24292F"/>
+          <w:sz w:val="20"/>
+          <w:szCs w:val="20"/>
+        </w:rPr>
+      </w:pPr>
     </w:p>
     <w:p/>
     <w:p/>
@@ -891,6 +2104,17 @@
       <w:szCs w:val="20"/>
     </w:rPr>
   </w:style>
+  <w:style w:type="character" w:styleId="Hyperlink">
+    <w:name w:val="Hyperlink"/>
+    <w:basedOn w:val="DefaultParagraphFont"/>
+    <w:uiPriority w:val="99"/>
+    <w:unhideWhenUsed/>
+    <w:rsid w:val="00EC14FE"/>
+    <w:rPr>
+      <w:color w:val="0563C1" w:themeColor="hyperlink"/>
+      <w:u w:val="single"/>
+    </w:rPr>
+  </w:style>
 </w:styles>
 </file>
 

</xml_diff>